<commit_message>
Updated document with repo link
</commit_message>
<xml_diff>
--- a/s22010438_D1.docx
+++ b/s22010438_D1.docx
@@ -59,24 +59,6 @@
       <w:pPr>
         <w:rPr>
           <w:rFonts w:ascii="Calibri" w:hAnsi="Calibri" w:cs="Calibri"/>
-          <w:sz w:val="72"/>
-          <w:szCs w:val="72"/>
-        </w:rPr>
-      </w:pPr>
-    </w:p>
-    <w:p>
-      <w:pPr>
-        <w:rPr>
-          <w:rFonts w:ascii="Calibri" w:hAnsi="Calibri" w:cs="Calibri"/>
-          <w:sz w:val="72"/>
-          <w:szCs w:val="72"/>
-        </w:rPr>
-      </w:pPr>
-    </w:p>
-    <w:p>
-      <w:pPr>
-        <w:rPr>
-          <w:rFonts w:ascii="Calibri" w:hAnsi="Calibri" w:cs="Calibri"/>
           <w:sz w:val="40"/>
           <w:szCs w:val="40"/>
         </w:rPr>
@@ -148,17 +130,77 @@
       <w:pPr>
         <w:rPr>
           <w:rFonts w:ascii="Calibri" w:hAnsi="Calibri" w:cs="Calibri"/>
-          <w:sz w:val="72"/>
-          <w:szCs w:val="72"/>
-        </w:rPr>
-      </w:pPr>
-    </w:p>
-    <w:p>
-      <w:pPr>
-        <w:rPr>
-          <w:rFonts w:ascii="Calibri" w:hAnsi="Calibri" w:cs="Calibri"/>
-          <w:sz w:val="72"/>
-          <w:szCs w:val="72"/>
+          <w:sz w:val="40"/>
+          <w:szCs w:val="40"/>
+        </w:rPr>
+      </w:pPr>
+      <w:r>
+        <w:rPr>
+          <w:rFonts w:ascii="Calibri" w:hAnsi="Calibri" w:cs="Calibri"/>
+          <w:sz w:val="40"/>
+          <w:szCs w:val="40"/>
+        </w:rPr>
+        <w:t>GitHub Repository</w:t>
+      </w:r>
+      <w:r>
+        <w:rPr>
+          <w:rFonts w:ascii="Calibri" w:hAnsi="Calibri" w:cs="Calibri"/>
+          <w:sz w:val="40"/>
+          <w:szCs w:val="40"/>
+        </w:rPr>
+        <w:t xml:space="preserve"> - </w:t>
+      </w:r>
+      <w:r>
+        <w:rPr>
+          <w:rFonts w:ascii="Calibri" w:hAnsi="Calibri" w:cs="Calibri"/>
+          <w:sz w:val="40"/>
+          <w:szCs w:val="40"/>
+        </w:rPr>
+        <w:t>https://github.com/SudaraDilshan/Performance-Modeling</w:t>
+      </w:r>
+    </w:p>
+    <w:p>
+      <w:pPr>
+        <w:rPr>
+          <w:rFonts w:ascii="Calibri" w:hAnsi="Calibri" w:cs="Calibri"/>
+          <w:sz w:val="24"/>
+          <w:szCs w:val="24"/>
+        </w:rPr>
+      </w:pPr>
+    </w:p>
+    <w:p>
+      <w:pPr>
+        <w:rPr>
+          <w:rFonts w:ascii="Calibri" w:hAnsi="Calibri" w:cs="Calibri"/>
+          <w:sz w:val="24"/>
+          <w:szCs w:val="24"/>
+        </w:rPr>
+      </w:pPr>
+    </w:p>
+    <w:p>
+      <w:pPr>
+        <w:rPr>
+          <w:rFonts w:ascii="Calibri" w:hAnsi="Calibri" w:cs="Calibri"/>
+          <w:sz w:val="24"/>
+          <w:szCs w:val="24"/>
+        </w:rPr>
+      </w:pPr>
+    </w:p>
+    <w:p>
+      <w:pPr>
+        <w:rPr>
+          <w:rFonts w:ascii="Calibri" w:hAnsi="Calibri" w:cs="Calibri"/>
+          <w:sz w:val="24"/>
+          <w:szCs w:val="24"/>
+        </w:rPr>
+      </w:pPr>
+    </w:p>
+    <w:p>
+      <w:pPr>
+        <w:rPr>
+          <w:rFonts w:ascii="Calibri" w:hAnsi="Calibri" w:cs="Calibri"/>
+          <w:sz w:val="24"/>
+          <w:szCs w:val="24"/>
         </w:rPr>
       </w:pPr>
     </w:p>
@@ -3878,6 +3920,7 @@
   <w:style w:type="character" w:default="1" w:styleId="DefaultParagraphFont">
     <w:name w:val="Default Paragraph Font"/>
     <w:uiPriority w:val="1"/>
+    <w:semiHidden/>
     <w:unhideWhenUsed/>
   </w:style>
   <w:style w:type="table" w:default="1" w:styleId="TableNormal">

</xml_diff>